<commit_message>
Dialogues du patron sur les 3 jours
</commit_message>
<xml_diff>
--- a/DIALOGUES.docx
+++ b/DIALOGUES.docx
@@ -15,7 +15,7 @@
           <w:b/>
           <w:sz w:val="28"/>
         </w:rPr>
-        <w:t>DUMB WAY TO LIE</w:t>
+        <w:t>LIE AND RETRY</w:t>
       </w:r>
     </w:p>
     <w:p>
@@ -105,7 +105,35 @@
           <w:sz w:val="24"/>
           <w:szCs w:val="24"/>
         </w:rPr>
-        <w:t xml:space="preserve">« Vous partez John ? » </w:t>
+        <w:t xml:space="preserve">« Vous partez </w:t>
+      </w:r>
+      <w:r>
+        <w:rPr>
+          <w:sz w:val="24"/>
+          <w:szCs w:val="24"/>
+        </w:rPr>
+        <w:t xml:space="preserve">si tôt, </w:t>
+      </w:r>
+      <w:r>
+        <w:rPr>
+          <w:sz w:val="24"/>
+          <w:szCs w:val="24"/>
+        </w:rPr>
+        <w:t>John ?</w:t>
+      </w:r>
+      <w:r>
+        <w:rPr>
+          <w:sz w:val="24"/>
+          <w:szCs w:val="24"/>
+        </w:rPr>
+        <w:t xml:space="preserve"> Votre fin de service est dans 2 heures.</w:t>
+      </w:r>
+      <w:r>
+        <w:rPr>
+          <w:sz w:val="24"/>
+          <w:szCs w:val="24"/>
+        </w:rPr>
+        <w:t xml:space="preserve"> » </w:t>
       </w:r>
     </w:p>
     <w:p>
@@ -135,7 +163,21 @@
           <w:sz w:val="24"/>
           <w:szCs w:val="24"/>
         </w:rPr>
-        <w:t xml:space="preserve">A : « Oui, ma femme </w:t>
+        <w:t>A : « </w:t>
+      </w:r>
+      <w:r>
+        <w:rPr>
+          <w:sz w:val="24"/>
+          <w:szCs w:val="24"/>
+        </w:rPr>
+        <w:t>Navré</w:t>
+      </w:r>
+      <w:r>
+        <w:rPr>
+          <w:sz w:val="24"/>
+          <w:szCs w:val="24"/>
+        </w:rPr>
+        <w:t xml:space="preserve">, ma femme </w:t>
       </w:r>
       <w:r>
         <w:rPr>
@@ -179,30 +221,53 @@
           <w:sz w:val="24"/>
           <w:szCs w:val="24"/>
         </w:rPr>
-        <w:t>B : « Oui,</w:t>
-      </w:r>
-      <w:r>
-        <w:rPr>
-          <w:sz w:val="24"/>
-          <w:szCs w:val="24"/>
-        </w:rPr>
-        <w:t xml:space="preserve"> j’en ai marre de voir votre sale tête tous les jours. Non, </w:t>
-      </w:r>
-      <w:proofErr w:type="gramStart"/>
-      <w:r>
-        <w:rPr>
-          <w:sz w:val="24"/>
-          <w:szCs w:val="24"/>
-        </w:rPr>
-        <w:t>c’est</w:t>
-      </w:r>
-      <w:proofErr w:type="gramEnd"/>
-      <w:r>
-        <w:rPr>
-          <w:sz w:val="24"/>
-          <w:szCs w:val="24"/>
-        </w:rPr>
-        <w:t xml:space="preserve"> pas vrai… »</w:t>
+        <w:t>B : « </w:t>
+      </w:r>
+      <w:r>
+        <w:rPr>
+          <w:i/>
+          <w:sz w:val="24"/>
+          <w:szCs w:val="24"/>
+        </w:rPr>
+        <w:t>Oui,</w:t>
+      </w:r>
+      <w:r>
+        <w:rPr>
+          <w:i/>
+          <w:sz w:val="24"/>
+          <w:szCs w:val="24"/>
+        </w:rPr>
+        <w:t xml:space="preserve"> j’en ai marre de voir votre sale tête tous les jours</w:t>
+      </w:r>
+      <w:r>
+        <w:rPr>
+          <w:i/>
+          <w:sz w:val="24"/>
+          <w:szCs w:val="24"/>
+        </w:rPr>
+        <w:t>...Non j'arriverais jamais à dire ça..</w:t>
+      </w:r>
+      <w:r>
+        <w:rPr>
+          <w:i/>
+          <w:sz w:val="24"/>
+          <w:szCs w:val="24"/>
+        </w:rPr>
+        <w:t>.</w:t>
+      </w:r>
+      <w:r>
+        <w:rPr>
+          <w:sz w:val="24"/>
+          <w:szCs w:val="24"/>
+        </w:rPr>
+        <w:t xml:space="preserve"> Milles excuses, l'école de ma fille vient de m'appeller, elle s'est grièvement blessée.</w:t>
+      </w:r>
+      <w:r>
+        <w:rPr>
+          <w:sz w:val="24"/>
+          <w:szCs w:val="24"/>
+        </w:rPr>
+        <w:t>»</w:t>
       </w:r>
     </w:p>
     <w:p>
@@ -227,7 +292,185 @@
           <w:sz w:val="24"/>
           <w:szCs w:val="24"/>
         </w:rPr>
-        <w:t xml:space="preserve"> John casse un objet et croise la réceptionniste qui le salue. Il sort du bâtiment et croise un mendiant dans la rue qui l’interpelle. </w:t>
+        <w:t xml:space="preserve"> John</w:t>
+      </w:r>
+      <w:r>
+        <w:rPr>
+          <w:i/>
+          <w:sz w:val="24"/>
+          <w:szCs w:val="24"/>
+        </w:rPr>
+        <w:t xml:space="preserve"> peut</w:t>
+      </w:r>
+      <w:r>
+        <w:rPr>
+          <w:i/>
+          <w:sz w:val="24"/>
+          <w:szCs w:val="24"/>
+        </w:rPr>
+        <w:t xml:space="preserve"> casse</w:t>
+      </w:r>
+      <w:r>
+        <w:rPr>
+          <w:i/>
+          <w:sz w:val="24"/>
+          <w:szCs w:val="24"/>
+        </w:rPr>
+        <w:t>r</w:t>
+      </w:r>
+      <w:r>
+        <w:rPr>
+          <w:i/>
+          <w:sz w:val="24"/>
+          <w:szCs w:val="24"/>
+        </w:rPr>
+        <w:t xml:space="preserve"> </w:t>
+      </w:r>
+      <w:r>
+        <w:rPr>
+          <w:i/>
+          <w:sz w:val="24"/>
+          <w:szCs w:val="24"/>
+        </w:rPr>
+        <w:t>le buste du patron qu'il méprise</w:t>
+      </w:r>
+      <w:r>
+        <w:rPr>
+          <w:i/>
+          <w:sz w:val="24"/>
+          <w:szCs w:val="24"/>
+        </w:rPr>
+        <w:t xml:space="preserve"> et croise la </w:t>
+      </w:r>
+      <w:r>
+        <w:rPr>
+          <w:i/>
+          <w:sz w:val="24"/>
+          <w:szCs w:val="24"/>
+        </w:rPr>
+        <w:t>réceptionniste.</w:t>
+      </w:r>
+    </w:p>
+    <w:p>
+      <w:pPr>
+        <w:rPr>
+          <w:sz w:val="24"/>
+          <w:szCs w:val="24"/>
+        </w:rPr>
+      </w:pPr>
+      <w:r>
+        <w:rPr>
+          <w:sz w:val="24"/>
+          <w:szCs w:val="24"/>
+        </w:rPr>
+        <w:t>RECEPTIONNISTE</w:t>
+      </w:r>
+    </w:p>
+    <w:p>
+      <w:pPr>
+        <w:rPr>
+          <w:sz w:val="24"/>
+          <w:szCs w:val="24"/>
+        </w:rPr>
+      </w:pPr>
+      <w:r>
+        <w:rPr>
+          <w:sz w:val="24"/>
+          <w:szCs w:val="24"/>
+        </w:rPr>
+        <w:t>"Ca n'a pas l'air d'aller John, quelque chose vous tracasse?"</w:t>
+      </w:r>
+    </w:p>
+    <w:p>
+      <w:pPr>
+        <w:rPr>
+          <w:sz w:val="24"/>
+          <w:szCs w:val="24"/>
+        </w:rPr>
+      </w:pPr>
+      <w:r>
+        <w:rPr>
+          <w:sz w:val="24"/>
+          <w:szCs w:val="24"/>
+        </w:rPr>
+        <w:t>JOHN</w:t>
+      </w:r>
+    </w:p>
+    <w:p>
+      <w:pPr>
+        <w:rPr>
+          <w:sz w:val="24"/>
+          <w:szCs w:val="24"/>
+        </w:rPr>
+      </w:pPr>
+      <w:r>
+        <w:rPr>
+          <w:sz w:val="24"/>
+          <w:szCs w:val="24"/>
+        </w:rPr>
+        <w:t>A : "Tout va bien... Bonne soirée Elizabeth..."</w:t>
+      </w:r>
+    </w:p>
+    <w:p>
+      <w:pPr>
+        <w:rPr>
+          <w:sz w:val="24"/>
+          <w:szCs w:val="24"/>
+        </w:rPr>
+      </w:pPr>
+      <w:r>
+        <w:rPr>
+          <w:sz w:val="24"/>
+          <w:szCs w:val="24"/>
+        </w:rPr>
+        <w:t>B : "</w:t>
+      </w:r>
+      <w:r>
+        <w:rPr>
+          <w:i/>
+          <w:sz w:val="24"/>
+          <w:szCs w:val="24"/>
+        </w:rPr>
+        <w:t>Je me demandais si vous seriez partante pour prendre un verre plus tard ce soir...</w:t>
+      </w:r>
+      <w:r>
+        <w:rPr>
+          <w:i/>
+          <w:sz w:val="24"/>
+          <w:szCs w:val="24"/>
+        </w:rPr>
+        <w:t xml:space="preserve">T'es vraiment dingue, jamais elle accepterait... </w:t>
+      </w:r>
+      <w:r>
+        <w:rPr>
+          <w:sz w:val="24"/>
+          <w:szCs w:val="24"/>
+        </w:rPr>
+        <w:t xml:space="preserve">Mon chien s'est encore enfui, je dois me dépecher, </w:t>
+      </w:r>
+      <w:r>
+        <w:rPr>
+          <w:sz w:val="24"/>
+          <w:szCs w:val="24"/>
+        </w:rPr>
+        <w:t>à demain !"</w:t>
+      </w:r>
+    </w:p>
+    <w:p>
+      <w:pPr>
+        <w:rPr>
+          <w:i/>
+          <w:sz w:val="24"/>
+          <w:szCs w:val="24"/>
+        </w:rPr>
+      </w:pPr>
+      <w:r>
+        <w:rPr>
+          <w:i/>
+          <w:sz w:val="24"/>
+          <w:szCs w:val="24"/>
+        </w:rPr>
+        <w:t>John sort du bureau, avance jusqu'au métro et se fait interpeller par un mendiant</w:t>
       </w:r>
     </w:p>
     <w:p>
@@ -257,7 +500,21 @@
           <w:sz w:val="24"/>
           <w:szCs w:val="24"/>
         </w:rPr>
-        <w:t xml:space="preserve"> « Bonjour Monsieur, une petite pièce pour un pauvre ? »</w:t>
+        <w:t xml:space="preserve"> « Bonjour Monsieur, une petite pièce pour un pauvre </w:t>
+      </w:r>
+      <w:r>
+        <w:rPr>
+          <w:sz w:val="24"/>
+          <w:szCs w:val="24"/>
+        </w:rPr>
+        <w:t>homme sans abri</w:t>
+      </w:r>
+      <w:r>
+        <w:rPr>
+          <w:sz w:val="24"/>
+          <w:szCs w:val="24"/>
+        </w:rPr>
+        <w:t>? »</w:t>
       </w:r>
     </w:p>
     <w:p>
@@ -294,21 +551,29 @@
           <w:sz w:val="24"/>
           <w:szCs w:val="24"/>
         </w:rPr>
-        <w:t xml:space="preserve">« Je ne peux pas vous aider » </w:t>
-      </w:r>
-    </w:p>
-    <w:p>
-      <w:pPr>
-        <w:rPr>
-          <w:sz w:val="24"/>
-          <w:szCs w:val="24"/>
-        </w:rPr>
-      </w:pPr>
-      <w:r>
-        <w:rPr>
-          <w:sz w:val="24"/>
-          <w:szCs w:val="24"/>
-        </w:rPr>
+        <w:t>« Je n'ai rien sur moi, je suis désolé.</w:t>
+      </w:r>
+      <w:r>
+        <w:rPr>
+          <w:sz w:val="24"/>
+          <w:szCs w:val="24"/>
+        </w:rPr>
+        <w:t xml:space="preserve"> » </w:t>
+      </w:r>
+    </w:p>
+    <w:p>
+      <w:pPr>
+        <w:rPr>
+          <w:sz w:val="24"/>
+          <w:szCs w:val="24"/>
+        </w:rPr>
+      </w:pPr>
+      <w:r>
+        <w:rPr>
+          <w:sz w:val="24"/>
+          <w:szCs w:val="24"/>
+        </w:rPr>
+        <w:lastRenderedPageBreak/>
         <w:t xml:space="preserve">B : </w:t>
       </w:r>
       <w:r>
@@ -316,26 +581,58 @@
           <w:sz w:val="24"/>
           <w:szCs w:val="24"/>
         </w:rPr>
-        <w:t xml:space="preserve">« Je suis pressé désolé » </w:t>
-      </w:r>
-    </w:p>
-    <w:p>
-      <w:pPr>
-        <w:rPr>
-          <w:sz w:val="24"/>
-          <w:szCs w:val="24"/>
-        </w:rPr>
-      </w:pPr>
-    </w:p>
-    <w:p>
-      <w:pPr>
-        <w:rPr>
-          <w:sz w:val="24"/>
-          <w:szCs w:val="24"/>
-        </w:rPr>
-      </w:pPr>
-      <w:r>
-        <w:rPr>
+        <w:t>« </w:t>
+      </w:r>
+      <w:r>
+        <w:rPr>
+          <w:i/>
+          <w:sz w:val="24"/>
+          <w:szCs w:val="24"/>
+        </w:rPr>
+        <w:t>J'ai pas trop envie de vous en donner, ça pourrait me servir pour un café demain...</w:t>
+      </w:r>
+      <w:r>
+        <w:rPr>
+          <w:i/>
+          <w:sz w:val="24"/>
+          <w:szCs w:val="24"/>
+        </w:rPr>
+        <w:t xml:space="preserve"> Non mais arrêtes un peu tes conneries, tu vas passer pour un sans coeur. En même temps, tout le monde pense la même chose... </w:t>
+      </w:r>
+      <w:r>
+        <w:rPr>
+          <w:sz w:val="24"/>
+          <w:szCs w:val="24"/>
+        </w:rPr>
+        <w:t>Je suis pressé je dois prendre le train !</w:t>
+      </w:r>
+      <w:r>
+        <w:rPr>
+          <w:i/>
+          <w:sz w:val="24"/>
+          <w:szCs w:val="24"/>
+        </w:rPr>
+        <w:t> </w:t>
+      </w:r>
+      <w:r>
+        <w:rPr>
+          <w:sz w:val="24"/>
+          <w:szCs w:val="24"/>
+        </w:rPr>
+        <w:t xml:space="preserve">» </w:t>
+      </w:r>
+    </w:p>
+    <w:p>
+      <w:pPr>
+        <w:rPr>
+          <w:i/>
+          <w:sz w:val="24"/>
+          <w:szCs w:val="24"/>
+        </w:rPr>
+      </w:pPr>
+      <w:r>
+        <w:rPr>
+          <w:i/>
           <w:sz w:val="24"/>
           <w:szCs w:val="24"/>
         </w:rPr>
@@ -399,64 +696,422 @@
           <w:sz w:val="24"/>
           <w:szCs w:val="24"/>
         </w:rPr>
-        <w:t>« Je suis navré Madame, je ne peux pas rester debout, j’ai la crampe facile »</w:t>
-      </w:r>
-    </w:p>
-    <w:p>
-      <w:pPr>
-        <w:rPr>
-          <w:sz w:val="24"/>
-          <w:szCs w:val="24"/>
-        </w:rPr>
-      </w:pPr>
-    </w:p>
-    <w:p>
-      <w:pPr>
-        <w:rPr>
-          <w:sz w:val="24"/>
-          <w:szCs w:val="24"/>
-        </w:rPr>
-      </w:pPr>
-    </w:p>
-    <w:p>
-      <w:pPr>
-        <w:rPr>
-          <w:sz w:val="24"/>
-          <w:szCs w:val="24"/>
-        </w:rPr>
-      </w:pPr>
-    </w:p>
-    <w:p>
-      <w:pPr>
-        <w:rPr>
-          <w:sz w:val="24"/>
-          <w:szCs w:val="24"/>
-        </w:rPr>
-      </w:pPr>
-    </w:p>
-    <w:p>
-      <w:pPr>
-        <w:rPr>
-          <w:sz w:val="24"/>
-          <w:szCs w:val="24"/>
-        </w:rPr>
-      </w:pPr>
-    </w:p>
-    <w:p>
-      <w:pPr>
-        <w:rPr>
-          <w:sz w:val="24"/>
-          <w:szCs w:val="24"/>
-        </w:rPr>
-      </w:pPr>
-    </w:p>
-    <w:p>
-      <w:pPr>
-        <w:rPr>
-          <w:sz w:val="24"/>
-          <w:szCs w:val="24"/>
-        </w:rPr>
-      </w:pPr>
+        <w:t xml:space="preserve">A : </w:t>
+      </w:r>
+      <w:r>
+        <w:rPr>
+          <w:sz w:val="24"/>
+          <w:szCs w:val="24"/>
+        </w:rPr>
+        <w:t>« </w:t>
+      </w:r>
+      <w:r>
+        <w:rPr>
+          <w:sz w:val="24"/>
+          <w:szCs w:val="24"/>
+        </w:rPr>
+        <w:t>Je souffre de ch</w:t>
+      </w:r>
+      <w:r>
+        <w:rPr>
+          <w:sz w:val="24"/>
+          <w:szCs w:val="24"/>
+        </w:rPr>
+        <w:t>r</w:t>
+      </w:r>
+      <w:r>
+        <w:rPr>
+          <w:sz w:val="24"/>
+          <w:szCs w:val="24"/>
+        </w:rPr>
+        <w:t xml:space="preserve">onodystopharyngoplastie, je ne peux pas rester en position verticale pendant plus de </w:t>
+      </w:r>
+      <w:r>
+        <w:rPr>
+          <w:sz w:val="24"/>
+          <w:szCs w:val="24"/>
+        </w:rPr>
+        <w:t>30 secondes.</w:t>
+      </w:r>
+      <w:r>
+        <w:rPr>
+          <w:sz w:val="24"/>
+          <w:szCs w:val="24"/>
+        </w:rPr>
+        <w:t> »</w:t>
+      </w:r>
+    </w:p>
+    <w:p>
+      <w:pPr>
+        <w:rPr>
+          <w:sz w:val="24"/>
+          <w:szCs w:val="24"/>
+        </w:rPr>
+      </w:pPr>
+      <w:r>
+        <w:rPr>
+          <w:sz w:val="24"/>
+          <w:szCs w:val="24"/>
+        </w:rPr>
+        <w:t>B : "</w:t>
+      </w:r>
+      <w:r>
+        <w:rPr>
+          <w:i/>
+          <w:sz w:val="24"/>
+          <w:szCs w:val="24"/>
+        </w:rPr>
+        <w:t>Pas trop envie de rester debout, trouves toi une autre place....t'es vraiment un salaud...</w:t>
+      </w:r>
+      <w:r>
+        <w:rPr>
+          <w:sz w:val="24"/>
+          <w:szCs w:val="24"/>
+        </w:rPr>
+        <w:t xml:space="preserve"> Je m'excuse madame, je garde cette place pour ma pauvre mère qui </w:t>
+      </w:r>
+      <w:r>
+        <w:rPr>
+          <w:sz w:val="24"/>
+          <w:szCs w:val="24"/>
+        </w:rPr>
+        <w:t>arrivera</w:t>
+      </w:r>
+      <w:r>
+        <w:rPr>
+          <w:sz w:val="24"/>
+          <w:szCs w:val="24"/>
+        </w:rPr>
+        <w:t xml:space="preserve"> au prochain arrêt"</w:t>
+      </w:r>
+    </w:p>
+    <w:p>
+      <w:pPr>
+        <w:rPr>
+          <w:i/>
+          <w:sz w:val="24"/>
+          <w:szCs w:val="24"/>
+        </w:rPr>
+      </w:pPr>
+      <w:r>
+        <w:rPr>
+          <w:i/>
+          <w:sz w:val="24"/>
+          <w:szCs w:val="24"/>
+        </w:rPr>
+        <w:t>John passe devant le bar sans s'arrêter et arrive au téléphone. Il décroche et parle directement au joueur</w:t>
+      </w:r>
+    </w:p>
+    <w:p>
+      <w:pPr>
+        <w:rPr>
+          <w:sz w:val="24"/>
+          <w:szCs w:val="24"/>
+        </w:rPr>
+      </w:pPr>
+      <w:r>
+        <w:rPr>
+          <w:sz w:val="24"/>
+          <w:szCs w:val="24"/>
+        </w:rPr>
+        <w:t>"</w:t>
+      </w:r>
+      <w:r>
+        <w:rPr>
+          <w:sz w:val="24"/>
+          <w:szCs w:val="24"/>
+        </w:rPr>
+        <w:t>Salut...</w:t>
+      </w:r>
+    </w:p>
+    <w:p>
+      <w:pPr>
+        <w:rPr>
+          <w:sz w:val="24"/>
+          <w:szCs w:val="24"/>
+        </w:rPr>
+      </w:pPr>
+    </w:p>
+    <w:p>
+      <w:pPr>
+        <w:rPr>
+          <w:sz w:val="24"/>
+          <w:szCs w:val="24"/>
+        </w:rPr>
+      </w:pPr>
+    </w:p>
+    <w:p>
+      <w:pPr>
+        <w:rPr>
+          <w:sz w:val="24"/>
+          <w:szCs w:val="24"/>
+        </w:rPr>
+      </w:pPr>
+    </w:p>
+    <w:p>
+      <w:pPr>
+        <w:rPr>
+          <w:sz w:val="24"/>
+          <w:szCs w:val="24"/>
+        </w:rPr>
+      </w:pPr>
+    </w:p>
+    <w:p>
+      <w:pPr>
+        <w:rPr>
+          <w:b/>
+          <w:sz w:val="36"/>
+          <w:szCs w:val="36"/>
+        </w:rPr>
+      </w:pPr>
+      <w:r>
+        <w:rPr>
+          <w:b/>
+          <w:sz w:val="36"/>
+          <w:szCs w:val="36"/>
+        </w:rPr>
+        <w:t>JOUR 2 et 3</w:t>
+      </w:r>
+    </w:p>
+    <w:p>
+      <w:pPr>
+        <w:rPr>
+          <w:b/>
+          <w:sz w:val="24"/>
+          <w:szCs w:val="24"/>
+        </w:rPr>
+      </w:pPr>
+      <w:r>
+        <w:rPr>
+          <w:b/>
+          <w:sz w:val="24"/>
+          <w:szCs w:val="24"/>
+        </w:rPr>
+        <w:t>Le patron</w:t>
+      </w:r>
+    </w:p>
+    <w:p>
+      <w:pPr>
+        <w:rPr>
+          <w:sz w:val="24"/>
+          <w:szCs w:val="24"/>
+        </w:rPr>
+      </w:pPr>
+      <w:r>
+        <w:rPr>
+          <w:sz w:val="24"/>
+          <w:szCs w:val="24"/>
+        </w:rPr>
+        <w:t>"Dites moi, John, vous avez avancé sur le dossier Schwarkovsky? Inutile de vous rappeller l'importance de ce client, il pourra nous rapporter gros"</w:t>
+      </w:r>
+    </w:p>
+    <w:p>
+      <w:pPr>
+        <w:rPr>
+          <w:sz w:val="24"/>
+          <w:szCs w:val="24"/>
+        </w:rPr>
+      </w:pPr>
+      <w:r>
+        <w:rPr>
+          <w:sz w:val="24"/>
+          <w:szCs w:val="24"/>
+        </w:rPr>
+        <w:t>A : "</w:t>
+      </w:r>
+      <w:r>
+        <w:rPr>
+          <w:sz w:val="24"/>
+          <w:szCs w:val="24"/>
+        </w:rPr>
+        <w:t>Le dossier Schwarkovsky ? Je ne crois pas avoir reçu ce dossier monsieur.</w:t>
+      </w:r>
+      <w:r>
+        <w:rPr>
+          <w:sz w:val="24"/>
+          <w:szCs w:val="24"/>
+        </w:rPr>
+        <w:t>"</w:t>
+      </w:r>
+    </w:p>
+    <w:p>
+      <w:pPr>
+        <w:rPr>
+          <w:sz w:val="24"/>
+          <w:szCs w:val="24"/>
+        </w:rPr>
+      </w:pPr>
+      <w:r>
+        <w:rPr>
+          <w:sz w:val="24"/>
+          <w:szCs w:val="24"/>
+        </w:rPr>
+        <w:t xml:space="preserve">RepA : </w:t>
+      </w:r>
+      <w:r>
+        <w:rPr>
+          <w:sz w:val="24"/>
+          <w:szCs w:val="24"/>
+        </w:rPr>
+        <w:t xml:space="preserve">"Je vais revoir mes mémos, </w:t>
+      </w:r>
+    </w:p>
+    <w:p>
+      <w:pPr>
+        <w:rPr>
+          <w:sz w:val="24"/>
+          <w:szCs w:val="24"/>
+        </w:rPr>
+      </w:pPr>
+      <w:r>
+        <w:rPr>
+          <w:sz w:val="24"/>
+          <w:szCs w:val="24"/>
+        </w:rPr>
+        <w:t>B : "</w:t>
+      </w:r>
+      <w:r>
+        <w:rPr>
+          <w:sz w:val="24"/>
+          <w:szCs w:val="24"/>
+        </w:rPr>
+        <w:t>Je suis terriblement navré, Monsieur. Il se trouve que mon fils Matthéo à attrapé une grosse grippe, j'ai été pris par le temps"</w:t>
+      </w:r>
+    </w:p>
+    <w:p>
+      <w:pPr>
+        <w:rPr>
+          <w:sz w:val="24"/>
+          <w:szCs w:val="24"/>
+        </w:rPr>
+      </w:pPr>
+      <w:r>
+        <w:rPr>
+          <w:sz w:val="24"/>
+          <w:szCs w:val="24"/>
+        </w:rPr>
+        <w:t>RepB : "Je comprends, essayez tout de moins de revoir vos priorités."</w:t>
+      </w:r>
+    </w:p>
+    <w:p>
+      <w:pPr>
+        <w:rPr>
+          <w:sz w:val="24"/>
+          <w:szCs w:val="24"/>
+        </w:rPr>
+      </w:pPr>
+      <w:r>
+        <w:rPr>
+          <w:sz w:val="24"/>
+          <w:szCs w:val="24"/>
+        </w:rPr>
+        <w:lastRenderedPageBreak/>
+        <w:t xml:space="preserve">JOUR 3: </w:t>
+      </w:r>
+    </w:p>
+    <w:p>
+      <w:pPr>
+        <w:rPr>
+          <w:sz w:val="24"/>
+          <w:szCs w:val="24"/>
+        </w:rPr>
+      </w:pPr>
+      <w:r>
+        <w:rPr>
+          <w:sz w:val="24"/>
+          <w:szCs w:val="24"/>
+        </w:rPr>
+        <w:t>Si RepA :</w:t>
+      </w:r>
+    </w:p>
+    <w:p>
+      <w:pPr>
+        <w:rPr>
+          <w:sz w:val="24"/>
+          <w:szCs w:val="24"/>
+        </w:rPr>
+      </w:pPr>
+      <w:r>
+        <w:rPr>
+          <w:sz w:val="24"/>
+          <w:szCs w:val="24"/>
+        </w:rPr>
+        <w:t>"J'ai vérifié mes infos, John. On a eu une réunion le 11 sur le dossier. Vous pensiez vraiment que vous alliez vous en tirer ?"</w:t>
+      </w:r>
+    </w:p>
+    <w:p>
+      <w:pPr>
+        <w:rPr>
+          <w:sz w:val="24"/>
+          <w:szCs w:val="24"/>
+        </w:rPr>
+      </w:pPr>
+      <w:r>
+        <w:rPr>
+          <w:sz w:val="24"/>
+          <w:szCs w:val="24"/>
+        </w:rPr>
+        <w:t>C</w:t>
+      </w:r>
+      <w:r>
+        <w:rPr>
+          <w:sz w:val="24"/>
+          <w:szCs w:val="24"/>
+        </w:rPr>
+        <w:t xml:space="preserve"> : "Mais oui ! Le dossier Sch</w:t>
+      </w:r>
+      <w:r>
+        <w:rPr>
+          <w:sz w:val="24"/>
+          <w:szCs w:val="24"/>
+        </w:rPr>
+        <w:t>akomsky ! J'ai dû mal entendre hier, il sera sur votre bureau ce soir monsieur"</w:t>
+      </w:r>
+    </w:p>
+    <w:p>
+      <w:pPr>
+        <w:rPr>
+          <w:sz w:val="24"/>
+          <w:szCs w:val="24"/>
+        </w:rPr>
+      </w:pPr>
+      <w:r>
+        <w:rPr>
+          <w:sz w:val="24"/>
+          <w:szCs w:val="24"/>
+        </w:rPr>
+        <w:t>RepC : "Vous ne vous souvenez même plus du nom de client, c'est d'un ridicule. Vous serez rétrogradé la semaine prochaine, je ne tolèrerais pas une telle atitude dans notre entreprise"</w:t>
+      </w:r>
+    </w:p>
+    <w:p>
+      <w:pPr>
+        <w:rPr>
+          <w:sz w:val="24"/>
+          <w:szCs w:val="24"/>
+        </w:rPr>
+      </w:pPr>
+      <w:r>
+        <w:rPr>
+          <w:sz w:val="24"/>
+          <w:szCs w:val="24"/>
+        </w:rPr>
+        <w:t>D : "Mais oui ! Le dossier Scharkovsky ! J'ai dû mal entendre hier, il sera sur votre bureau ce soir monsieur"</w:t>
+      </w:r>
+    </w:p>
+    <w:p>
+      <w:pPr>
+        <w:rPr>
+          <w:sz w:val="24"/>
+          <w:szCs w:val="24"/>
+        </w:rPr>
+      </w:pPr>
+      <w:r>
+        <w:rPr>
+          <w:sz w:val="24"/>
+          <w:szCs w:val="24"/>
+        </w:rPr>
+        <w:t>RepD : "Je préfère ça, ne perdez plus de temps."</w:t>
+      </w:r>
     </w:p>
     <w:p>
       <w:pPr>
@@ -506,102 +1161,6 @@
           <w:szCs w:val="24"/>
         </w:rPr>
         <w:t xml:space="preserve">La vieille dame </w:t>
-      </w:r>
-    </w:p>
-    <w:p>
-      <w:pPr>
-        <w:rPr>
-          <w:b/>
-          <w:sz w:val="24"/>
-          <w:szCs w:val="24"/>
-        </w:rPr>
-      </w:pPr>
-    </w:p>
-    <w:p>
-      <w:pPr>
-        <w:rPr>
-          <w:sz w:val="24"/>
-          <w:szCs w:val="24"/>
-        </w:rPr>
-      </w:pPr>
-      <w:r>
-        <w:rPr>
-          <w:sz w:val="24"/>
-          <w:szCs w:val="24"/>
-        </w:rPr>
-        <w:t xml:space="preserve">LA VIEILLE DAME </w:t>
-      </w:r>
-    </w:p>
-    <w:p>
-      <w:pPr>
-        <w:rPr>
-          <w:sz w:val="24"/>
-          <w:szCs w:val="24"/>
-        </w:rPr>
-      </w:pPr>
-      <w:r>
-        <w:rPr>
-          <w:sz w:val="24"/>
-          <w:szCs w:val="24"/>
-        </w:rPr>
-        <w:t>« Me laisseriez-vous votre place jeune homme ? »</w:t>
-      </w:r>
-    </w:p>
-    <w:p>
-      <w:pPr>
-        <w:rPr>
-          <w:sz w:val="24"/>
-          <w:szCs w:val="24"/>
-        </w:rPr>
-      </w:pPr>
-      <w:r>
-        <w:rPr>
-          <w:sz w:val="24"/>
-          <w:szCs w:val="24"/>
-        </w:rPr>
-        <w:t xml:space="preserve">JOHN </w:t>
-      </w:r>
-    </w:p>
-    <w:p>
-      <w:pPr>
-        <w:rPr>
-          <w:sz w:val="24"/>
-          <w:szCs w:val="24"/>
-        </w:rPr>
-      </w:pPr>
-      <w:r>
-        <w:rPr>
-          <w:sz w:val="24"/>
-          <w:szCs w:val="24"/>
-        </w:rPr>
-        <w:t>« Je suis navré Madame, je ne peux pas rester debout, j’</w:t>
-      </w:r>
-      <w:r>
-        <w:rPr>
-          <w:sz w:val="24"/>
-          <w:szCs w:val="24"/>
-        </w:rPr>
-        <w:t>ai la crampe facile »</w:t>
-      </w:r>
-    </w:p>
-    <w:p>
-      <w:pPr>
-        <w:pStyle w:val="Paragraphedeliste"/>
-        <w:numPr>
-          <w:ilvl w:val="0"/>
-          <w:numId w:val="2"/>
-        </w:numPr>
-        <w:rPr>
-          <w:sz w:val="24"/>
-          <w:szCs w:val="24"/>
-        </w:rPr>
-      </w:pPr>
-      <w:r>
-        <w:rPr>
-          <w:sz w:val="24"/>
-          <w:szCs w:val="24"/>
-        </w:rPr>
-        <w:t xml:space="preserve">Conséquences : impossibilité de sprinter sur le jour d’après </w:t>
       </w:r>
     </w:p>
     <w:p>

</xml_diff>

<commit_message>
Pitch final / Receptionniste
</commit_message>
<xml_diff>
--- a/DIALOGUES.docx
+++ b/DIALOGUES.docx
@@ -596,6 +596,21 @@
           <w:szCs w:val="24"/>
         </w:rPr>
         <w:lastRenderedPageBreak/>
+        <w:t>RepA " Pas de problème, monsieur! Au plésir de vous revoir, je serais ici 24h/24, du lundi au dimanche !"</w:t>
+      </w:r>
+    </w:p>
+    <w:p>
+      <w:pPr>
+        <w:rPr>
+          <w:sz w:val="24"/>
+          <w:szCs w:val="24"/>
+        </w:rPr>
+      </w:pPr>
+      <w:r>
+        <w:rPr>
+          <w:sz w:val="24"/>
+          <w:szCs w:val="24"/>
+        </w:rPr>
         <w:t xml:space="preserve">B : </w:t>
       </w:r>
       <w:r>
@@ -642,6 +657,21 @@
           <w:szCs w:val="24"/>
         </w:rPr>
         <w:t xml:space="preserve">» </w:t>
+      </w:r>
+    </w:p>
+    <w:p>
+      <w:pPr>
+        <w:rPr>
+          <w:sz w:val="24"/>
+          <w:szCs w:val="24"/>
+        </w:rPr>
+      </w:pPr>
+      <w:r>
+        <w:rPr>
+          <w:sz w:val="24"/>
+          <w:szCs w:val="24"/>
+        </w:rPr>
+        <w:t>RepB " Pas de problème, monsieur! Au plésir de vous revoir, je serais ici 24h/24, du lundi au dimanche !"</w:t>
       </w:r>
     </w:p>
     <w:p>
@@ -968,6 +998,7 @@
           <w:sz w:val="24"/>
           <w:szCs w:val="24"/>
         </w:rPr>
+        <w:lastRenderedPageBreak/>
         <w:t xml:space="preserve">RepA : </w:t>
       </w:r>
       <w:r>
@@ -1034,260 +1065,493 @@
           <w:sz w:val="24"/>
           <w:szCs w:val="24"/>
         </w:rPr>
+        <w:t xml:space="preserve">JOUR 3: </w:t>
+      </w:r>
+    </w:p>
+    <w:p>
+      <w:pPr>
+        <w:rPr>
+          <w:sz w:val="24"/>
+          <w:szCs w:val="24"/>
+        </w:rPr>
+      </w:pPr>
+      <w:r>
+        <w:rPr>
+          <w:sz w:val="24"/>
+          <w:szCs w:val="24"/>
+        </w:rPr>
+        <w:t>Si RepA :</w:t>
+      </w:r>
+    </w:p>
+    <w:p>
+      <w:pPr>
+        <w:rPr>
+          <w:sz w:val="24"/>
+          <w:szCs w:val="24"/>
+        </w:rPr>
+      </w:pPr>
+      <w:r>
+        <w:rPr>
+          <w:sz w:val="24"/>
+          <w:szCs w:val="24"/>
+        </w:rPr>
+        <w:t>"J'ai vérifié mes infos, John. On a eu une ré</w:t>
+      </w:r>
+      <w:r>
+        <w:rPr>
+          <w:sz w:val="24"/>
+          <w:szCs w:val="24"/>
+        </w:rPr>
+        <w:t>union le 11 sur c</w:t>
+      </w:r>
+      <w:r>
+        <w:rPr>
+          <w:sz w:val="24"/>
+          <w:szCs w:val="24"/>
+        </w:rPr>
+        <w:t>e dossier. Vous pensiez vraiment que vous alliez vous en tirer ?"</w:t>
+      </w:r>
+    </w:p>
+    <w:p>
+      <w:pPr>
+        <w:rPr>
+          <w:sz w:val="24"/>
+          <w:szCs w:val="24"/>
+        </w:rPr>
+      </w:pPr>
+      <w:r>
+        <w:rPr>
+          <w:sz w:val="24"/>
+          <w:szCs w:val="24"/>
+        </w:rPr>
+        <w:t>C</w:t>
+      </w:r>
+      <w:r>
+        <w:rPr>
+          <w:sz w:val="24"/>
+          <w:szCs w:val="24"/>
+        </w:rPr>
+        <w:t xml:space="preserve"> : "Mais oui ! Le dossier Sch</w:t>
+      </w:r>
+      <w:r>
+        <w:rPr>
+          <w:sz w:val="24"/>
+          <w:szCs w:val="24"/>
+        </w:rPr>
+        <w:t>akomsky ! J'ai dû mal entendre hier, il sera sur votre bureau ce soir monsieur"</w:t>
+      </w:r>
+    </w:p>
+    <w:p>
+      <w:pPr>
+        <w:rPr>
+          <w:sz w:val="24"/>
+          <w:szCs w:val="24"/>
+        </w:rPr>
+      </w:pPr>
+      <w:r>
+        <w:rPr>
+          <w:sz w:val="24"/>
+          <w:szCs w:val="24"/>
+        </w:rPr>
+        <w:t>RepC : "Vous ne vous souvenez même plus du nom de client, c'est d'un ridicule. Vous serez rétrogradé la semaine prochaine, je ne tolèrerais pas une telle atitude dans notre entreprise"</w:t>
+      </w:r>
+    </w:p>
+    <w:p>
+      <w:pPr>
+        <w:rPr>
+          <w:sz w:val="24"/>
+          <w:szCs w:val="24"/>
+        </w:rPr>
+      </w:pPr>
+      <w:r>
+        <w:rPr>
+          <w:sz w:val="24"/>
+          <w:szCs w:val="24"/>
+        </w:rPr>
+        <w:t>D : "Mais oui ! Le dossier Scharkovsky ! J'ai dû mal entendre hier, il sera sur votre bureau ce soir monsieur"</w:t>
+      </w:r>
+    </w:p>
+    <w:p>
+      <w:pPr>
+        <w:rPr>
+          <w:sz w:val="24"/>
+          <w:szCs w:val="24"/>
+        </w:rPr>
+      </w:pPr>
+      <w:r>
+        <w:rPr>
+          <w:sz w:val="24"/>
+          <w:szCs w:val="24"/>
+        </w:rPr>
+        <w:t>RepD : "Je préfère ça, ne perdez plus de temps."</w:t>
+      </w:r>
+    </w:p>
+    <w:p>
+      <w:pPr>
+        <w:rPr>
+          <w:sz w:val="24"/>
+          <w:szCs w:val="24"/>
+        </w:rPr>
+      </w:pPr>
+      <w:r>
+        <w:rPr>
+          <w:sz w:val="24"/>
+          <w:szCs w:val="24"/>
+        </w:rPr>
+        <w:t>Si RepB:</w:t>
+      </w:r>
+    </w:p>
+    <w:p>
+      <w:pPr>
+        <w:rPr>
+          <w:sz w:val="24"/>
+          <w:szCs w:val="24"/>
+        </w:rPr>
+      </w:pPr>
+      <w:r>
+        <w:rPr>
+          <w:sz w:val="24"/>
+          <w:szCs w:val="24"/>
+        </w:rPr>
+        <w:t>"Tiens, John, coment va votre fils...euuuuh...."</w:t>
+      </w:r>
+    </w:p>
+    <w:p>
+      <w:pPr>
+        <w:rPr>
+          <w:sz w:val="24"/>
+          <w:szCs w:val="24"/>
+        </w:rPr>
+      </w:pPr>
+      <w:r>
+        <w:rPr>
+          <w:sz w:val="24"/>
+          <w:szCs w:val="24"/>
+        </w:rPr>
+        <w:t>E : "Mathis"</w:t>
+      </w:r>
+    </w:p>
+    <w:p>
+      <w:pPr>
+        <w:rPr>
+          <w:sz w:val="24"/>
+          <w:szCs w:val="24"/>
+        </w:rPr>
+      </w:pPr>
+      <w:r>
+        <w:rPr>
+          <w:sz w:val="24"/>
+          <w:szCs w:val="24"/>
+        </w:rPr>
+        <w:t>RepE : Tiens...</w:t>
+      </w:r>
+      <w:r>
+        <w:rPr>
+          <w:sz w:val="24"/>
+          <w:szCs w:val="24"/>
+        </w:rPr>
+        <w:t xml:space="preserve">hier c'étais </w:t>
+      </w:r>
+      <w:r>
+        <w:rPr>
+          <w:sz w:val="24"/>
+          <w:szCs w:val="24"/>
+        </w:rPr>
+        <w:t>Matthéo... ça ne serait pas une autre de vos fameuses excuses pour éviter de travailler j'espère ?! Je vais vérifier ça, si vous m'avez menti croyez moi vous entendrez parler de moi!"</w:t>
+      </w:r>
+    </w:p>
+    <w:p>
+      <w:pPr>
+        <w:rPr>
+          <w:sz w:val="24"/>
+          <w:szCs w:val="24"/>
+        </w:rPr>
+      </w:pPr>
+      <w:r>
+        <w:rPr>
+          <w:sz w:val="24"/>
+          <w:szCs w:val="24"/>
+        </w:rPr>
+        <w:t>F : 'Matthéo"</w:t>
+      </w:r>
+    </w:p>
+    <w:p>
+      <w:pPr>
+        <w:rPr>
+          <w:sz w:val="24"/>
+          <w:szCs w:val="24"/>
+        </w:rPr>
+      </w:pPr>
+      <w:r>
+        <w:rPr>
+          <w:sz w:val="24"/>
+          <w:szCs w:val="24"/>
+        </w:rPr>
+        <w:t xml:space="preserve">RepF : </w:t>
+      </w:r>
+      <w:r>
+        <w:rPr>
+          <w:sz w:val="24"/>
+          <w:szCs w:val="24"/>
+        </w:rPr>
+        <w:t>"</w:t>
+      </w:r>
+      <w:r>
+        <w:rPr>
+          <w:sz w:val="24"/>
+          <w:szCs w:val="24"/>
+        </w:rPr>
+        <w:t xml:space="preserve">C'est ça, Matthéo. Vous lui souhaiterez un bon rétablissement de ma part. </w:t>
+      </w:r>
+      <w:r>
+        <w:rPr>
+          <w:sz w:val="24"/>
+          <w:szCs w:val="24"/>
+        </w:rPr>
+        <w:t>Mais n'oubliez pas, le dossier, sur mon bureau demain matin</w:t>
+      </w:r>
+      <w:r>
+        <w:rPr>
+          <w:sz w:val="24"/>
+          <w:szCs w:val="24"/>
+        </w:rPr>
+        <w:t>.</w:t>
+      </w:r>
+      <w:r>
+        <w:rPr>
+          <w:sz w:val="24"/>
+          <w:szCs w:val="24"/>
+        </w:rPr>
+        <w:t>"</w:t>
+      </w:r>
+    </w:p>
+    <w:p>
+      <w:pPr>
+        <w:rPr>
+          <w:b/>
+          <w:sz w:val="24"/>
+          <w:szCs w:val="24"/>
+        </w:rPr>
+      </w:pPr>
+      <w:r>
+        <w:rPr>
+          <w:b/>
+          <w:sz w:val="24"/>
+          <w:szCs w:val="24"/>
+        </w:rPr>
+        <w:t>La réceptionniste </w:t>
+      </w:r>
+    </w:p>
+    <w:p>
+      <w:pPr>
+        <w:rPr>
+          <w:sz w:val="24"/>
+          <w:szCs w:val="24"/>
+        </w:rPr>
+      </w:pPr>
+      <w:r>
+        <w:rPr>
+          <w:sz w:val="24"/>
+          <w:szCs w:val="24"/>
+        </w:rPr>
+        <w:t>"</w:t>
+      </w:r>
+      <w:r>
+        <w:rPr>
+          <w:sz w:val="24"/>
+          <w:szCs w:val="24"/>
+        </w:rPr>
+        <w:t>Bonsoir, John! Oh d'ailleurs, v</w:t>
+      </w:r>
+      <w:r>
+        <w:rPr>
+          <w:sz w:val="24"/>
+          <w:szCs w:val="24"/>
+        </w:rPr>
+        <w:t xml:space="preserve">ous avez entendu parler du nouveau groupe tendance en ce moment, les Sex Bob-Ombs? </w:t>
+      </w:r>
+    </w:p>
+    <w:p>
+      <w:pPr>
+        <w:rPr>
+          <w:sz w:val="24"/>
+          <w:szCs w:val="24"/>
+        </w:rPr>
+      </w:pPr>
+      <w:r>
+        <w:rPr>
+          <w:sz w:val="24"/>
+          <w:szCs w:val="24"/>
+        </w:rPr>
+        <w:t>A : "Bien sûr, c'est un de mes groupes favoris!"</w:t>
+      </w:r>
+    </w:p>
+    <w:p>
+      <w:pPr>
+        <w:rPr>
+          <w:sz w:val="24"/>
+          <w:szCs w:val="24"/>
+        </w:rPr>
+      </w:pPr>
+      <w:r>
+        <w:rPr>
+          <w:sz w:val="24"/>
+          <w:szCs w:val="24"/>
+        </w:rPr>
+        <w:t>RepA : Vraiment?</w:t>
+      </w:r>
+      <w:r>
+        <w:rPr>
+          <w:sz w:val="24"/>
+          <w:szCs w:val="24"/>
+        </w:rPr>
+        <w:t xml:space="preserve"> Je ne l'aurais jamais pensée, je suis une énorme fan aussi! Qui l'aurait cru?</w:t>
+      </w:r>
+    </w:p>
+    <w:p>
+      <w:pPr>
+        <w:rPr>
+          <w:sz w:val="24"/>
+          <w:szCs w:val="24"/>
+        </w:rPr>
+      </w:pPr>
+      <w:r>
+        <w:rPr>
+          <w:sz w:val="24"/>
+          <w:szCs w:val="24"/>
+        </w:rPr>
         <w:lastRenderedPageBreak/>
-        <w:t xml:space="preserve">JOUR 3: </w:t>
-      </w:r>
-    </w:p>
-    <w:p>
-      <w:pPr>
-        <w:rPr>
-          <w:sz w:val="24"/>
-          <w:szCs w:val="24"/>
-        </w:rPr>
-      </w:pPr>
-      <w:r>
-        <w:rPr>
-          <w:sz w:val="24"/>
-          <w:szCs w:val="24"/>
-        </w:rPr>
-        <w:t>Si RepA :</w:t>
-      </w:r>
-    </w:p>
-    <w:p>
-      <w:pPr>
-        <w:rPr>
-          <w:sz w:val="24"/>
-          <w:szCs w:val="24"/>
-        </w:rPr>
-      </w:pPr>
-      <w:r>
-        <w:rPr>
-          <w:sz w:val="24"/>
-          <w:szCs w:val="24"/>
-        </w:rPr>
-        <w:t>"J'ai vérifié mes infos, John. On a eu une ré</w:t>
-      </w:r>
-      <w:r>
-        <w:rPr>
-          <w:sz w:val="24"/>
-          <w:szCs w:val="24"/>
-        </w:rPr>
-        <w:t>union le 11 sur c</w:t>
-      </w:r>
-      <w:r>
-        <w:rPr>
-          <w:sz w:val="24"/>
-          <w:szCs w:val="24"/>
-        </w:rPr>
-        <w:t>e dossier. Vous pensiez vraiment que vous alliez vous en tirer ?"</w:t>
-      </w:r>
-    </w:p>
-    <w:p>
-      <w:pPr>
-        <w:rPr>
-          <w:sz w:val="24"/>
-          <w:szCs w:val="24"/>
-        </w:rPr>
-      </w:pPr>
-      <w:r>
-        <w:rPr>
-          <w:sz w:val="24"/>
-          <w:szCs w:val="24"/>
-        </w:rPr>
-        <w:t>C</w:t>
-      </w:r>
-      <w:r>
-        <w:rPr>
-          <w:sz w:val="24"/>
-          <w:szCs w:val="24"/>
-        </w:rPr>
-        <w:t xml:space="preserve"> : "Mais oui ! Le dossier Sch</w:t>
-      </w:r>
-      <w:r>
-        <w:rPr>
-          <w:sz w:val="24"/>
-          <w:szCs w:val="24"/>
-        </w:rPr>
-        <w:t>akomsky ! J'ai dû mal entendre hier, il sera sur votre bureau ce soir monsieur"</w:t>
-      </w:r>
-    </w:p>
-    <w:p>
-      <w:pPr>
-        <w:rPr>
-          <w:sz w:val="24"/>
-          <w:szCs w:val="24"/>
-        </w:rPr>
-      </w:pPr>
-      <w:r>
-        <w:rPr>
-          <w:sz w:val="24"/>
-          <w:szCs w:val="24"/>
-        </w:rPr>
-        <w:t>RepC : "Vous ne vous souvenez même plus du nom de client, c'est d'un ridicule. Vous serez rétrogradé la semaine prochaine, je ne tolèrerais pas une telle atitude dans notre entreprise"</w:t>
-      </w:r>
-    </w:p>
-    <w:p>
-      <w:pPr>
-        <w:rPr>
-          <w:sz w:val="24"/>
-          <w:szCs w:val="24"/>
-        </w:rPr>
-      </w:pPr>
-      <w:r>
-        <w:rPr>
-          <w:sz w:val="24"/>
-          <w:szCs w:val="24"/>
-        </w:rPr>
-        <w:t>D : "Mais oui ! Le dossier Scharkovsky ! J'ai dû mal entendre hier, il sera sur votre bureau ce soir monsieur"</w:t>
-      </w:r>
-    </w:p>
-    <w:p>
-      <w:pPr>
-        <w:rPr>
-          <w:sz w:val="24"/>
-          <w:szCs w:val="24"/>
-        </w:rPr>
-      </w:pPr>
-      <w:r>
-        <w:rPr>
-          <w:sz w:val="24"/>
-          <w:szCs w:val="24"/>
-        </w:rPr>
-        <w:t>RepD : "Je préfère ça, ne perdez plus de temps."</w:t>
-      </w:r>
-    </w:p>
-    <w:p>
-      <w:pPr>
-        <w:rPr>
-          <w:sz w:val="24"/>
-          <w:szCs w:val="24"/>
-        </w:rPr>
-      </w:pPr>
-      <w:r>
-        <w:rPr>
-          <w:sz w:val="24"/>
-          <w:szCs w:val="24"/>
-        </w:rPr>
-        <w:t>Si RepB:</w:t>
-      </w:r>
-    </w:p>
-    <w:p>
-      <w:pPr>
-        <w:rPr>
-          <w:sz w:val="24"/>
-          <w:szCs w:val="24"/>
-        </w:rPr>
-      </w:pPr>
-      <w:r>
-        <w:rPr>
-          <w:sz w:val="24"/>
-          <w:szCs w:val="24"/>
-        </w:rPr>
-        <w:t>"Tiens, John, coment va votre fils...euuuuh...."</w:t>
-      </w:r>
-    </w:p>
-    <w:p>
-      <w:pPr>
-        <w:rPr>
-          <w:sz w:val="24"/>
-          <w:szCs w:val="24"/>
-        </w:rPr>
-      </w:pPr>
-      <w:r>
-        <w:rPr>
-          <w:sz w:val="24"/>
-          <w:szCs w:val="24"/>
-        </w:rPr>
-        <w:t>E : "Mathis"</w:t>
-      </w:r>
-    </w:p>
-    <w:p>
-      <w:pPr>
-        <w:rPr>
-          <w:sz w:val="24"/>
-          <w:szCs w:val="24"/>
-        </w:rPr>
-      </w:pPr>
-      <w:r>
-        <w:rPr>
-          <w:sz w:val="24"/>
-          <w:szCs w:val="24"/>
-        </w:rPr>
-        <w:t>RepE : Tiens...</w:t>
-      </w:r>
-      <w:r>
-        <w:rPr>
-          <w:sz w:val="24"/>
-          <w:szCs w:val="24"/>
-        </w:rPr>
-        <w:t xml:space="preserve">hier c'étais </w:t>
-      </w:r>
-      <w:r>
-        <w:rPr>
-          <w:sz w:val="24"/>
-          <w:szCs w:val="24"/>
-        </w:rPr>
-        <w:t>Matthéo... ça ne serait pas une autre de vos fameuses excuses pour éviter de travailler j'espère ?! Je vais vérifier ça, si vous m'avez menti croyez moi vous entendrez parler de moi!"</w:t>
-      </w:r>
-    </w:p>
-    <w:p>
-      <w:pPr>
-        <w:rPr>
-          <w:sz w:val="24"/>
-          <w:szCs w:val="24"/>
-        </w:rPr>
-      </w:pPr>
-      <w:r>
-        <w:rPr>
-          <w:sz w:val="24"/>
-          <w:szCs w:val="24"/>
-        </w:rPr>
-        <w:t>F : 'Matthéo"</w:t>
-      </w:r>
-    </w:p>
-    <w:p>
-      <w:pPr>
-        <w:rPr>
-          <w:sz w:val="24"/>
-          <w:szCs w:val="24"/>
-        </w:rPr>
-      </w:pPr>
-      <w:r>
-        <w:rPr>
-          <w:sz w:val="24"/>
-          <w:szCs w:val="24"/>
-        </w:rPr>
-        <w:t xml:space="preserve">RepF : C'est ça, Matthéo. Vous lui souhaiterez un bon rétablissement de ma part. </w:t>
-      </w:r>
-      <w:r>
-        <w:rPr>
-          <w:sz w:val="24"/>
-          <w:szCs w:val="24"/>
-        </w:rPr>
-        <w:t>Mais n'oubliez pas, le dossier, sur mon bureau demain matin</w:t>
-      </w:r>
-      <w:r>
-        <w:rPr>
-          <w:sz w:val="24"/>
-          <w:szCs w:val="24"/>
-        </w:rPr>
-        <w:t>.</w:t>
-      </w:r>
-    </w:p>
-    <w:p>
-      <w:pPr>
-        <w:rPr>
-          <w:sz w:val="24"/>
-          <w:szCs w:val="24"/>
-        </w:rPr>
-      </w:pPr>
-      <w:r>
-        <w:rPr>
-          <w:b/>
-          <w:sz w:val="24"/>
-          <w:szCs w:val="24"/>
-        </w:rPr>
-        <w:t>La réceptionniste </w:t>
+        <w:t>B : "</w:t>
+      </w:r>
+      <w:r>
+        <w:rPr>
+          <w:sz w:val="24"/>
+          <w:szCs w:val="24"/>
+        </w:rPr>
+        <w:t>Evidemment, j'ai tous leurs albums !"</w:t>
+      </w:r>
+    </w:p>
+    <w:p>
+      <w:pPr>
+        <w:rPr>
+          <w:sz w:val="24"/>
+          <w:szCs w:val="24"/>
+        </w:rPr>
+      </w:pPr>
+      <w:r>
+        <w:rPr>
+          <w:sz w:val="24"/>
+          <w:szCs w:val="24"/>
+        </w:rPr>
+        <w:t>RepA : Vraiment? Je ne l'aurais jamais pensée, je suis une énorme fan aussi! Qui l'aurait cru?</w:t>
+      </w:r>
+    </w:p>
+    <w:p>
+      <w:pPr>
+        <w:rPr>
+          <w:sz w:val="24"/>
+          <w:szCs w:val="24"/>
+        </w:rPr>
+      </w:pPr>
+      <w:r>
+        <w:rPr>
+          <w:sz w:val="24"/>
+          <w:szCs w:val="24"/>
+        </w:rPr>
+        <w:t>JOUR 2</w:t>
+      </w:r>
+    </w:p>
+    <w:p>
+      <w:pPr>
+        <w:rPr>
+          <w:sz w:val="24"/>
+          <w:szCs w:val="24"/>
+        </w:rPr>
+      </w:pPr>
+      <w:r>
+        <w:rPr>
+          <w:sz w:val="24"/>
+          <w:szCs w:val="24"/>
+        </w:rPr>
+        <w:t>Bonsoir, John ! Je ne sais pas si vous êtes au courant, mais mon groupe préféré passe dans notre ville dans pas très longtemps...</w:t>
+      </w:r>
+    </w:p>
+    <w:p>
+      <w:pPr>
+        <w:rPr>
+          <w:sz w:val="24"/>
+          <w:szCs w:val="24"/>
+          <w:lang w:val="en-US"/>
+        </w:rPr>
+      </w:pPr>
+      <w:r>
+        <w:rPr>
+          <w:sz w:val="24"/>
+          <w:szCs w:val="24"/>
+          <w:lang w:val="en-US"/>
+        </w:rPr>
+        <w:t>C "Sex Bomb-Obs?"</w:t>
+      </w:r>
+    </w:p>
+    <w:p>
+      <w:pPr>
+        <w:rPr>
+          <w:sz w:val="24"/>
+          <w:szCs w:val="24"/>
+        </w:rPr>
+      </w:pPr>
+      <w:r>
+        <w:rPr>
+          <w:sz w:val="24"/>
+          <w:szCs w:val="24"/>
+        </w:rPr>
+        <w:t>RepC "...dommage, je pensais que nous avions ça en commun</w:t>
+      </w:r>
+      <w:r>
+        <w:rPr>
+          <w:sz w:val="24"/>
+          <w:szCs w:val="24"/>
+        </w:rPr>
+        <w:t>...mais vous ne vous souvenez même plus de leur nom..."</w:t>
+      </w:r>
+    </w:p>
+    <w:p>
+      <w:pPr>
+        <w:rPr>
+          <w:sz w:val="24"/>
+          <w:szCs w:val="24"/>
+          <w:lang w:val="en-US"/>
+        </w:rPr>
+      </w:pPr>
+      <w:r>
+        <w:rPr>
+          <w:sz w:val="24"/>
+          <w:szCs w:val="24"/>
+          <w:lang w:val="en-US"/>
+        </w:rPr>
+        <w:t>D "Sex Bob-Ombs?"</w:t>
+      </w:r>
+    </w:p>
+    <w:p>
+      <w:pPr>
+        <w:rPr>
+          <w:sz w:val="24"/>
+          <w:szCs w:val="24"/>
+        </w:rPr>
+      </w:pPr>
+      <w:r>
+        <w:rPr>
+          <w:sz w:val="24"/>
+          <w:szCs w:val="24"/>
+        </w:rPr>
+        <w:t>"Rien ne vous y oblige, bien s</w:t>
+      </w:r>
+      <w:r>
+        <w:rPr>
+          <w:sz w:val="24"/>
+          <w:szCs w:val="24"/>
+        </w:rPr>
+        <w:t xml:space="preserve">ûr! Mais j'ai deux places, et </w:t>
       </w:r>
     </w:p>
     <w:p>

</xml_diff>